<commit_message>
Added Test Manager role. Added section describing the team's risk management strategy. #CPE656TL-71
</commit_message>
<xml_diff>
--- a/documentation/CPE 656 - Train Monitor Project - Team Operation Document.docx
+++ b/documentation/CPE 656 - Train Monitor Project - Team Operation Document.docx
@@ -323,10 +323,7 @@
               <w:widowControl w:val="0"/>
             </w:pPr>
             <w:r>
-              <w:t>10/1</w:t>
-            </w:r>
-            <w:r>
-              <w:t>2/2015</w:t>
+              <w:t>10/12/2015</w:t>
             </w:r>
           </w:p>
         </w:tc>
@@ -433,6 +430,9 @@
             <w:pPr>
               <w:widowControl w:val="0"/>
             </w:pPr>
+            <w:r>
+              <w:t>1.1</w:t>
+            </w:r>
           </w:p>
         </w:tc>
         <w:tc>
@@ -455,6 +455,9 @@
             <w:pPr>
               <w:widowControl w:val="0"/>
             </w:pPr>
+            <w:r>
+              <w:t>10/20/2015</w:t>
+            </w:r>
           </w:p>
         </w:tc>
         <w:tc>
@@ -477,6 +480,9 @@
             <w:pPr>
               <w:widowControl w:val="0"/>
             </w:pPr>
+            <w:r>
+              <w:t>Updating document to describe Team’s Risk Management Strategy and The Test Manager Role</w:t>
+            </w:r>
           </w:p>
         </w:tc>
         <w:tc>
@@ -499,6 +505,9 @@
             <w:pPr>
               <w:widowControl w:val="0"/>
             </w:pPr>
+            <w:r>
+              <w:t>Corey Sanders</w:t>
+            </w:r>
           </w:p>
         </w:tc>
       </w:tr>
@@ -1191,6 +1200,12 @@
     </w:p>
     <w:sdt>
       <w:sdtPr>
+        <w:rPr>
+          <w:rFonts w:asciiTheme="minorHAnsi" w:eastAsiaTheme="minorEastAsia" w:hAnsiTheme="minorHAnsi" w:cstheme="minorBidi"/>
+          <w:color w:val="auto"/>
+          <w:sz w:val="22"/>
+          <w:szCs w:val="22"/>
+        </w:rPr>
         <w:id w:val="-1831124620"/>
         <w:docPartObj>
           <w:docPartGallery w:val="Table of Contents"/>
@@ -1199,13 +1214,9 @@
       </w:sdtPr>
       <w:sdtEndPr>
         <w:rPr>
-          <w:rFonts w:asciiTheme="minorHAnsi" w:eastAsiaTheme="minorEastAsia" w:hAnsiTheme="minorHAnsi" w:cstheme="minorBidi"/>
           <w:b/>
           <w:bCs/>
           <w:noProof/>
-          <w:color w:val="auto"/>
-          <w:sz w:val="22"/>
-          <w:szCs w:val="22"/>
         </w:rPr>
       </w:sdtEndPr>
       <w:sdtContent>
@@ -2547,7 +2558,7 @@
             <w:tcBorders>
               <w:top w:val="none" w:sz="0" w:space="0" w:color="auto"/>
               <w:left w:val="none" w:sz="0" w:space="0" w:color="auto"/>
-              <w:bottom w:val="none" w:sz="0" w:space="0" w:color="auto"/>
+              <w:bottom w:val="single" w:sz="4" w:space="0" w:color="auto"/>
               <w:right w:val="none" w:sz="0" w:space="0" w:color="auto"/>
             </w:tcBorders>
           </w:tcPr>
@@ -2714,6 +2725,9 @@
           <w:tcPr>
             <w:cnfStyle w:val="001000000000" w:firstRow="0" w:lastRow="0" w:firstColumn="1" w:lastColumn="0" w:oddVBand="0" w:evenVBand="0" w:oddHBand="0" w:evenHBand="0" w:firstRowFirstColumn="0" w:firstRowLastColumn="0" w:lastRowFirstColumn="0" w:lastRowLastColumn="0"/>
             <w:tcW w:w="4682" w:type="dxa"/>
+            <w:tcBorders>
+              <w:right w:val="single" w:sz="4" w:space="0" w:color="auto"/>
+            </w:tcBorders>
           </w:tcPr>
           <w:p>
             <w:r>
@@ -2727,6 +2741,9 @@
         <w:tc>
           <w:tcPr>
             <w:tcW w:w="4668" w:type="dxa"/>
+            <w:tcBorders>
+              <w:left w:val="single" w:sz="4" w:space="0" w:color="auto"/>
+            </w:tcBorders>
           </w:tcPr>
           <w:p>
             <w:pPr>
@@ -2760,7 +2777,13 @@
               <w:rPr>
                 <w:b w:val="0"/>
               </w:rPr>
-              <w:t>Configuration Manager / Quality Assurance</w:t>
+              <w:t>Configura</w:t>
+            </w:r>
+            <w:r>
+              <w:rPr>
+                <w:b w:val="0"/>
+              </w:rPr>
+              <w:t>tion Manager</w:t>
             </w:r>
           </w:p>
         </w:tc>
@@ -2867,6 +2890,49 @@
               <w:cnfStyle w:val="000000100000" w:firstRow="0" w:lastRow="0" w:firstColumn="0" w:lastColumn="0" w:oddVBand="0" w:evenVBand="0" w:oddHBand="1" w:evenHBand="0" w:firstRowFirstColumn="0" w:firstRowLastColumn="0" w:lastRowFirstColumn="0" w:lastRowLastColumn="0"/>
             </w:pPr>
             <w:r>
+              <w:t>All</w:t>
+            </w:r>
+          </w:p>
+        </w:tc>
+      </w:tr>
+      <w:tr>
+        <w:trPr>
+          <w:cnfStyle w:val="000000010000" w:firstRow="0" w:lastRow="0" w:firstColumn="0" w:lastColumn="0" w:oddVBand="0" w:evenVBand="0" w:oddHBand="0" w:evenHBand="1" w:firstRowFirstColumn="0" w:firstRowLastColumn="0" w:lastRowFirstColumn="0" w:lastRowLastColumn="0"/>
+        </w:trPr>
+        <w:tc>
+          <w:tcPr>
+            <w:cnfStyle w:val="001000000000" w:firstRow="0" w:lastRow="0" w:firstColumn="1" w:lastColumn="0" w:oddVBand="0" w:evenVBand="0" w:oddHBand="0" w:evenHBand="0" w:firstRowFirstColumn="0" w:firstRowLastColumn="0" w:lastRowFirstColumn="0" w:lastRowLastColumn="0"/>
+            <w:tcW w:w="4682" w:type="dxa"/>
+            <w:tcBorders>
+              <w:right w:val="single" w:sz="4" w:space="0" w:color="auto"/>
+            </w:tcBorders>
+          </w:tcPr>
+          <w:p>
+            <w:pPr>
+              <w:rPr>
+                <w:b w:val="0"/>
+              </w:rPr>
+            </w:pPr>
+            <w:r>
+              <w:rPr>
+                <w:b w:val="0"/>
+              </w:rPr>
+              <w:t>Test Manager / Quality Assurance</w:t>
+            </w:r>
+          </w:p>
+        </w:tc>
+        <w:tc>
+          <w:tcPr>
+            <w:tcW w:w="4668" w:type="dxa"/>
+            <w:tcBorders>
+              <w:left w:val="single" w:sz="4" w:space="0" w:color="auto"/>
+            </w:tcBorders>
+          </w:tcPr>
+          <w:p>
+            <w:pPr>
+              <w:cnfStyle w:val="000000010000" w:firstRow="0" w:lastRow="0" w:firstColumn="0" w:lastColumn="0" w:oddVBand="0" w:evenVBand="0" w:oddHBand="0" w:evenHBand="1" w:firstRowFirstColumn="0" w:firstRowLastColumn="0" w:lastRowFirstColumn="0" w:lastRowLastColumn="0"/>
+            </w:pPr>
+            <w:r>
               <w:t xml:space="preserve">Stephen </w:t>
             </w:r>
             <w:proofErr w:type="spellStart"/>
@@ -3484,6 +3550,7 @@
         <w:rPr>
           <w:rFonts w:cs="Times New Roman"/>
         </w:rPr>
+        <w:lastRenderedPageBreak/>
         <w:t>Model Creation</w:t>
       </w:r>
     </w:p>
@@ -4442,12 +4509,7 @@
         <w:t xml:space="preserve"> </w:t>
       </w:r>
       <w:r>
-        <w:t xml:space="preserve">documents listed in the Version Controlled Documents </w:t>
-      </w:r>
-      <w:bookmarkStart w:id="7" w:name="_GoBack"/>
-      <w:bookmarkEnd w:id="7"/>
-      <w:r>
-        <w:t>section.</w:t>
+        <w:t>documents listed in the Version Controlled Documents section.</w:t>
       </w:r>
     </w:p>
     <w:p>
@@ -4457,6 +4519,7 @@
         </w:tabs>
       </w:pPr>
       <w:r>
+        <w:lastRenderedPageBreak/>
         <w:t>T</w:t>
       </w:r>
       <w:r>
@@ -4464,7 +4527,10 @@
       </w:r>
       <w:proofErr w:type="spellStart"/>
       <w:r>
-        <w:t>git</w:t>
+        <w:t>G</w:t>
+      </w:r>
+      <w:r>
+        <w:t>it</w:t>
       </w:r>
       <w:proofErr w:type="spellEnd"/>
       <w:r>
@@ -4498,11 +4564,7 @@
         <w:t xml:space="preserve">to act as the baseline. </w:t>
       </w:r>
       <w:r>
-        <w:t xml:space="preserve"> Each version controlled document will also include a </w:t>
-      </w:r>
-      <w:r>
-        <w:lastRenderedPageBreak/>
-        <w:t>Revision History page describing the changes made since the original document that lead to the creation of a given version.</w:t>
+        <w:t xml:space="preserve"> Each version controlled document will also include a Revision History page describing the changes made since the original document that lead to the creation of a given version.</w:t>
       </w:r>
     </w:p>
     <w:p>
@@ -4530,11 +4592,11 @@
       <w:pPr>
         <w:pStyle w:val="Heading3"/>
       </w:pPr>
-      <w:bookmarkStart w:id="8" w:name="_Toc432397518"/>
+      <w:bookmarkStart w:id="7" w:name="_Toc432397518"/>
       <w:r>
         <w:t>Adding New Document</w:t>
       </w:r>
-      <w:bookmarkEnd w:id="8"/>
+      <w:bookmarkEnd w:id="7"/>
     </w:p>
     <w:p>
       <w:pPr>
@@ -4634,11 +4696,11 @@
       <w:pPr>
         <w:pStyle w:val="Heading3"/>
       </w:pPr>
-      <w:bookmarkStart w:id="9" w:name="_Toc432397519"/>
+      <w:bookmarkStart w:id="8" w:name="_Toc432397519"/>
       <w:r>
         <w:t>Updating Document</w:t>
       </w:r>
-      <w:bookmarkEnd w:id="9"/>
+      <w:bookmarkEnd w:id="8"/>
     </w:p>
     <w:p/>
     <w:p>
@@ -4738,12 +4800,12 @@
       <w:pPr>
         <w:pStyle w:val="Heading3"/>
       </w:pPr>
+      <w:bookmarkStart w:id="9" w:name="_Toc432397520"/>
       <w:bookmarkStart w:id="10" w:name="_Toc405229137"/>
-      <w:bookmarkStart w:id="11" w:name="_Toc432397520"/>
       <w:r>
         <w:t>Software Changes</w:t>
       </w:r>
-      <w:bookmarkEnd w:id="11"/>
+      <w:bookmarkEnd w:id="9"/>
     </w:p>
     <w:p>
       <w:r>
@@ -4777,11 +4839,11 @@
         <w:t>. The mainline branch stores al</w:t>
       </w:r>
       <w:r>
-        <w:t xml:space="preserve">l of the latest reviewed changes to the software product. Release branches are forks of the mainline branch created when a version of the product is released or delivered to the customer. Feature development branches are branches for each developer to implement the current feature that they are assigned to work on. All development branches pull from the mainline branch to ensure that they have the latest changes prior to working on a new feature. When the feature has completed being implemented. The changes in the feature branch are submitted for review according to the Review Process. When the changes have been reviewed, corrected, and approved, the changes are pushed into the mainline branch, and changes from the mainline branch are pulled into the feature development branches. If changes need to be made to a released version of software, then a new feature branch is </w:t>
+        <w:t xml:space="preserve">l of the latest reviewed changes to the software product. Release branches are forks of the mainline branch created when a version of the product is released or delivered to the customer. Feature development branches are branches for each developer to implement the current feature that they are assigned to work on. All development branches pull from the mainline branch to ensure that they have the latest changes prior to working on a new feature. When the feature has completed being implemented. The changes in the feature branch are submitted for review according to the Review Process. When the changes have been reviewed, corrected, and approved, the changes are pushed into </w:t>
       </w:r>
       <w:r>
         <w:lastRenderedPageBreak/>
-        <w:t xml:space="preserve">created for the change, and the process continues just like a change to the mainline branch. Once the change is pushed to the release branch, the change must at least be implemented to the mainline branch like any other feature change and undergo the same change process again. </w:t>
+        <w:t xml:space="preserve">the mainline branch, and changes from the mainline branch are pulled into the feature development branches. If changes need to be made to a released version of software, then a new feature branch is created for the change, and the process continues just like a change to the mainline branch. Once the change is pushed to the release branch, the change must at least be implemented to the mainline branch like any other feature change and undergo the same change process again. </w:t>
       </w:r>
       <w:r>
         <w:t>If the change is applied to any other versions, there must be approval from both the team and the customer.</w:t>
@@ -4904,99 +4966,105 @@
       <w:pPr>
         <w:pStyle w:val="Heading1"/>
       </w:pPr>
-      <w:bookmarkStart w:id="12" w:name="_Toc432397521"/>
+      <w:bookmarkStart w:id="11" w:name="_Toc432397521"/>
       <w:r>
         <w:t>Team Communication Strategy</w:t>
       </w:r>
       <w:bookmarkEnd w:id="10"/>
+      <w:bookmarkEnd w:id="11"/>
+    </w:p>
+    <w:p/>
+    <w:p>
+      <w:r>
+        <w:t>The team has decided to meet weekly via skype on Mondays and Thursdays at 7:00 pm.  In person meetings and additional meetings will be scheduled as necessar</w:t>
+      </w:r>
+      <w:r>
+        <w:t>y.  The team will also use Canvas</w:t>
+      </w:r>
+      <w:r>
+        <w:t xml:space="preserve"> and UAH email for general communication during the semester.</w:t>
+      </w:r>
+      <w:r>
+        <w:t xml:space="preserve"> The team also has scheduled a weekly meeting with the customer on Mondays to discuss progress on the project, and exchange information.</w:t>
+      </w:r>
+    </w:p>
+    <w:p/>
+    <w:p>
+      <w:pPr>
+        <w:pStyle w:val="Heading1"/>
+      </w:pPr>
+      <w:bookmarkStart w:id="12" w:name="_Toc405229138"/>
+      <w:bookmarkStart w:id="13" w:name="_Toc432397522"/>
+      <w:r>
+        <w:t>Team Quality Assurance Strategy</w:t>
+      </w:r>
       <w:bookmarkEnd w:id="12"/>
+      <w:bookmarkEnd w:id="13"/>
     </w:p>
     <w:p/>
     <w:p>
       <w:r>
-        <w:t>The team has decided to meet weekly via skype on Mondays and Thursdays at 7:00 pm.  In person meetings and additional meetings will be scheduled as necessar</w:t>
-      </w:r>
-      <w:r>
-        <w:t>y.  The team will also use Canvas</w:t>
-      </w:r>
-      <w:r>
-        <w:t xml:space="preserve"> and UAH email for general communication during the semester.</w:t>
+        <w:t xml:space="preserve">The Quality Assurance (QA) plan describes how the team will implement a procedure to ensure that all products are delivered with the highest quality possible.  Each team member will review all work products before </w:t>
+      </w:r>
+      <w:r>
+        <w:t xml:space="preserve">acceptance and </w:t>
+      </w:r>
+      <w:r>
+        <w:t>delivery to the customer.  Informal peer reviews of all work products will be conducted multiple times a week.</w:t>
+      </w:r>
+      <w:r>
+        <w:t xml:space="preserve">  An informal peer review is considered any review where feedback is provided to the author, but a record is not keep about the details of the feedback.   Formal peer reviews are reviews in which the members formally discuss issues and document any issues related to the work product.</w:t>
+      </w:r>
+      <w:r>
+        <w:t xml:space="preserve">    </w:t>
+      </w:r>
+      <w:r>
+        <w:t>The formal</w:t>
+      </w:r>
+      <w:r>
+        <w:t xml:space="preserve"> review type will be round robin with comments and suggestions from each team member provided.  During the review, all work products will be reviewed for ov</w:t>
+      </w:r>
+      <w:r>
+        <w:t xml:space="preserve">erall quality and correctness.  </w:t>
+      </w:r>
+      <w:r>
+        <w:t>After the review is performed, the Configuration Manager is responsible for verifying that all of the accepted comments and input from each team member has been addressed, and that the overall product has all of the required components</w:t>
+      </w:r>
+      <w:r>
+        <w:t>.</w:t>
+      </w:r>
+      <w:r>
+        <w:t xml:space="preserve">  These issues will be documented via </w:t>
+      </w:r>
+      <w:proofErr w:type="spellStart"/>
+      <w:r>
+        <w:t>YouTrack</w:t>
+      </w:r>
+      <w:proofErr w:type="spellEnd"/>
+      <w:r>
+        <w:t xml:space="preserve">, and once addressed the issue will be marked as fixed by the configuration manager. </w:t>
+      </w:r>
+      <w:r>
+        <w:t xml:space="preserve">  Before final acceptance </w:t>
+      </w:r>
+      <w:r>
+        <w:lastRenderedPageBreak/>
+        <w:t>of each work product a Formal Peer Review must be performed.</w:t>
+      </w:r>
+      <w:r>
+        <w:t xml:space="preserve">  The roles of the formal review are described below in section 1.4.2.</w:t>
       </w:r>
     </w:p>
     <w:p/>
     <w:p>
       <w:pPr>
-        <w:pStyle w:val="Heading1"/>
-      </w:pPr>
-      <w:bookmarkStart w:id="13" w:name="_Toc405229138"/>
-      <w:bookmarkStart w:id="14" w:name="_Toc432397522"/>
-      <w:r>
-        <w:t>Team Quality Assurance Strategy</w:t>
-      </w:r>
-      <w:bookmarkEnd w:id="13"/>
+        <w:pStyle w:val="Heading2"/>
+      </w:pPr>
+      <w:bookmarkStart w:id="14" w:name="_Toc432397523"/>
+      <w:r>
+        <w:t>Formal Review Process</w:t>
+      </w:r>
       <w:bookmarkEnd w:id="14"/>
-    </w:p>
-    <w:p/>
-    <w:p>
-      <w:r>
-        <w:t xml:space="preserve">The Quality Assurance (QA) plan describes how the team will implement a procedure to ensure that all products are delivered with the highest quality possible.  Each team member will review all work products before </w:t>
-      </w:r>
-      <w:r>
-        <w:t xml:space="preserve">acceptance and </w:t>
-      </w:r>
-      <w:r>
-        <w:t>delivery to the customer.  Informal peer reviews of all work products will be conducted multiple times a week.</w:t>
-      </w:r>
-      <w:r>
-        <w:t xml:space="preserve">  An informal peer review is considered any review where feedback is provided to the author, but a record is not keep about the details of the feedback.   Formal peer reviews are reviews in which the members formally discuss issues and document any issues related to the work product.</w:t>
-      </w:r>
-      <w:r>
-        <w:t xml:space="preserve">    </w:t>
-      </w:r>
-      <w:r>
-        <w:t>The formal</w:t>
-      </w:r>
-      <w:r>
-        <w:t xml:space="preserve"> review type will be round robin with comments and suggestions from each team member provided.  During the review, all work products will be reviewed for ov</w:t>
-      </w:r>
-      <w:r>
-        <w:t xml:space="preserve">erall quality and correctness.  </w:t>
-      </w:r>
-      <w:r>
-        <w:t>After the review is performed, the Configuration Manager is responsible for verifying that all of the accepted comments and input from each team member has been addressed, and that the overall product has all of the required components</w:t>
-      </w:r>
-      <w:r>
-        <w:t>.</w:t>
-      </w:r>
-      <w:r>
-        <w:t xml:space="preserve">  These issues will be documented via </w:t>
-      </w:r>
-      <w:proofErr w:type="spellStart"/>
-      <w:r>
-        <w:t>YouTrack</w:t>
-      </w:r>
-      <w:proofErr w:type="spellEnd"/>
-      <w:r>
-        <w:t xml:space="preserve">, and once addressed the issue will be marked as fixed by the configuration manager. </w:t>
-      </w:r>
-      <w:r>
-        <w:t xml:space="preserve">  Before final acceptance of each work product a Formal Peer Review must be performed.</w:t>
-      </w:r>
-      <w:r>
-        <w:t xml:space="preserve">  The roles of the formal review are described below in section 1.4.2.</w:t>
-      </w:r>
-    </w:p>
-    <w:p/>
-    <w:p>
-      <w:pPr>
-        <w:pStyle w:val="Heading2"/>
-      </w:pPr>
-      <w:bookmarkStart w:id="15" w:name="_Toc432397523"/>
-      <w:r>
-        <w:lastRenderedPageBreak/>
-        <w:t>Formal Review Process</w:t>
-      </w:r>
-      <w:bookmarkEnd w:id="15"/>
     </w:p>
     <w:p/>
     <w:p>
@@ -5529,17 +5597,17 @@
       <w:pPr>
         <w:pStyle w:val="Heading3"/>
       </w:pPr>
-      <w:bookmarkStart w:id="16" w:name="_Toc417738093"/>
-      <w:bookmarkStart w:id="17" w:name="_Toc432397524"/>
+      <w:bookmarkStart w:id="15" w:name="_Toc417738093"/>
+      <w:bookmarkStart w:id="16" w:name="_Toc432397524"/>
       <w:r>
         <w:t>Formal Review Roles</w:t>
       </w:r>
+      <w:bookmarkEnd w:id="15"/>
       <w:bookmarkEnd w:id="16"/>
+    </w:p>
+    <w:p>
+      <w:bookmarkStart w:id="17" w:name="h.miaafsjpks13" w:colFirst="0" w:colLast="0"/>
       <w:bookmarkEnd w:id="17"/>
-    </w:p>
-    <w:p>
-      <w:bookmarkStart w:id="18" w:name="h.miaafsjpks13" w:colFirst="0" w:colLast="0"/>
-      <w:bookmarkEnd w:id="18"/>
       <w:r>
         <w:t>This section describes the roles held by participants in a formal review.</w:t>
       </w:r>
@@ -5584,6 +5652,12 @@
         </w:rPr>
         <w:t>Responsible for overall planning, coordination, and managing of the project tasking.</w:t>
       </w:r>
+      <w:r>
+        <w:rPr>
+          <w:rFonts w:cs="Times New Roman"/>
+        </w:rPr>
+        <w:t xml:space="preserve"> The Project Manager ensures that the product is delivered on time and on budget.</w:t>
+      </w:r>
     </w:p>
     <w:p>
       <w:pPr>
@@ -5598,8 +5672,8 @@
           <w:rFonts w:cs="Times New Roman"/>
         </w:rPr>
       </w:pPr>
-      <w:bookmarkStart w:id="19" w:name="h.qg8z16j477ko" w:colFirst="0" w:colLast="0"/>
-      <w:bookmarkEnd w:id="19"/>
+      <w:bookmarkStart w:id="18" w:name="h.qg8z16j477ko" w:colFirst="0" w:colLast="0"/>
+      <w:bookmarkEnd w:id="18"/>
       <w:r>
         <w:rPr>
           <w:rFonts w:cs="Times New Roman"/>
@@ -5612,6 +5686,12 @@
           <w:rFonts w:cs="Times New Roman"/>
         </w:rPr>
         <w:t xml:space="preserve">  All members are reviewers regardless of what other roles they have, examining the work product for defects, using the review checklist as a guideline.  While reviewing, the reviewer will take note of any defect found or question that needs to be answered.</w:t>
+      </w:r>
+      <w:r>
+        <w:rPr>
+          <w:rFonts w:cs="Times New Roman"/>
+        </w:rPr>
+        <w:t xml:space="preserve"> The Reviewer finds defects with the product.</w:t>
       </w:r>
     </w:p>
     <w:p>
@@ -5627,8 +5707,8 @@
           <w:rFonts w:cs="Times New Roman"/>
         </w:rPr>
       </w:pPr>
-      <w:bookmarkStart w:id="20" w:name="h.535vx8y58m1k" w:colFirst="0" w:colLast="0"/>
-      <w:bookmarkEnd w:id="20"/>
+      <w:bookmarkStart w:id="19" w:name="h.535vx8y58m1k" w:colFirst="0" w:colLast="0"/>
+      <w:bookmarkEnd w:id="19"/>
       <w:r>
         <w:rPr>
           <w:rFonts w:cs="Times New Roman"/>
@@ -5641,6 +5721,12 @@
           <w:rFonts w:cs="Times New Roman"/>
         </w:rPr>
         <w:t xml:space="preserve">  There must be one scribe per formal review.  During the meeting, as the moderator is walking through the work item and reviewers are discussing the defects they discovered, the scribe will record these defects in the section of this document that corresponds to the work item being discussed. </w:t>
+      </w:r>
+      <w:r>
+        <w:rPr>
+          <w:rFonts w:cs="Times New Roman"/>
+        </w:rPr>
+        <w:t xml:space="preserve"> The scribe ensures that defects found with the product are recorded.</w:t>
       </w:r>
     </w:p>
     <w:p>
@@ -5656,13 +5742,14 @@
           <w:rFonts w:cs="Times New Roman"/>
         </w:rPr>
       </w:pPr>
-      <w:bookmarkStart w:id="21" w:name="h.imnt7xmifyb1" w:colFirst="0" w:colLast="0"/>
-      <w:bookmarkEnd w:id="21"/>
+      <w:bookmarkStart w:id="20" w:name="h.imnt7xmifyb1" w:colFirst="0" w:colLast="0"/>
+      <w:bookmarkEnd w:id="20"/>
       <w:r>
         <w:rPr>
           <w:rFonts w:cs="Times New Roman"/>
           <w:i/>
         </w:rPr>
+        <w:lastRenderedPageBreak/>
         <w:t>Moderator:</w:t>
       </w:r>
       <w:r>
@@ -5671,6 +5758,40 @@
         </w:rPr>
         <w:t xml:space="preserve">  The role of the moderator is to oversee the review and drive the discussion.  This person will step through the work item, asking if reviewers have any defects that need to be discussed for that increment.  The Project Manager will normally fulfill the role of the moderator, unless specified otherwise.</w:t>
       </w:r>
+      <w:r>
+        <w:rPr>
+          <w:rFonts w:cs="Times New Roman"/>
+        </w:rPr>
+        <w:t xml:space="preserve"> </w:t>
+      </w:r>
+      <w:r>
+        <w:rPr>
+          <w:rFonts w:cs="Times New Roman"/>
+        </w:rPr>
+        <w:t>Responsible for verifying that all of the comments and input from each team member has been addressed, and that the overall product has all of the required components included before submission.</w:t>
+      </w:r>
+      <w:r>
+        <w:rPr>
+          <w:rFonts w:cs="Times New Roman"/>
+        </w:rPr>
+        <w:t xml:space="preserve"> The Moderator ensures</w:t>
+      </w:r>
+      <w:r>
+        <w:rPr>
+          <w:rFonts w:cs="Times New Roman"/>
+        </w:rPr>
+        <w:t xml:space="preserve"> that the team is building the product correctly.</w:t>
+      </w:r>
+    </w:p>
+    <w:p>
+      <w:pPr>
+        <w:pStyle w:val="ListParagraph"/>
+        <w:spacing w:after="200" w:line="276" w:lineRule="auto"/>
+        <w:jc w:val="both"/>
+        <w:rPr>
+          <w:rFonts w:cs="Times New Roman"/>
+        </w:rPr>
+      </w:pPr>
     </w:p>
     <w:p>
       <w:pPr>
@@ -5685,48 +5806,151 @@
           <w:rFonts w:cs="Times New Roman"/>
         </w:rPr>
       </w:pPr>
-      <w:bookmarkStart w:id="22" w:name="h.e949pl12395p" w:colFirst="0" w:colLast="0"/>
+      <w:bookmarkStart w:id="21" w:name="h.e949pl12395p" w:colFirst="0" w:colLast="0"/>
+      <w:bookmarkEnd w:id="21"/>
+      <w:r>
+        <w:rPr>
+          <w:rFonts w:cs="Times New Roman"/>
+          <w:i/>
+        </w:rPr>
+        <w:t xml:space="preserve">Configuration </w:t>
+      </w:r>
+      <w:r>
+        <w:rPr>
+          <w:rFonts w:cs="Times New Roman"/>
+          <w:i/>
+        </w:rPr>
+        <w:t>Manager:</w:t>
+      </w:r>
+      <w:r>
+        <w:rPr>
+          <w:rFonts w:cs="Times New Roman"/>
+        </w:rPr>
+        <w:t xml:space="preserve">  Responsible </w:t>
+      </w:r>
+      <w:r>
+        <w:rPr>
+          <w:rFonts w:cs="Times New Roman"/>
+        </w:rPr>
+        <w:t xml:space="preserve">for organizing changes made artifacts. The configuration manager is responsible for baselining the system, tracking versioning information, and preparing releases. The Configuration Manager </w:t>
+      </w:r>
+      <w:r>
+        <w:rPr>
+          <w:rFonts w:cs="Times New Roman"/>
+        </w:rPr>
+        <w:t>ensures that team can track to all changes made to the product.</w:t>
+      </w:r>
+    </w:p>
+    <w:p>
+      <w:pPr>
+        <w:pStyle w:val="ListParagraph"/>
+        <w:rPr>
+          <w:rFonts w:cs="Times New Roman"/>
+        </w:rPr>
+      </w:pPr>
+    </w:p>
+    <w:p>
+      <w:pPr>
+        <w:pStyle w:val="ListParagraph"/>
+        <w:numPr>
+          <w:ilvl w:val="0"/>
+          <w:numId w:val="8"/>
+        </w:numPr>
+        <w:spacing w:after="200" w:line="276" w:lineRule="auto"/>
+        <w:jc w:val="both"/>
+        <w:rPr>
+          <w:rFonts w:cs="Times New Roman"/>
+        </w:rPr>
+      </w:pPr>
+      <w:r>
+        <w:rPr>
+          <w:rFonts w:cs="Times New Roman"/>
+          <w:i/>
+        </w:rPr>
+        <w:t xml:space="preserve">Quality Assurance </w:t>
+      </w:r>
+      <w:r>
+        <w:rPr>
+          <w:rFonts w:cs="Times New Roman"/>
+          <w:i/>
+        </w:rPr>
+        <w:t xml:space="preserve">/ </w:t>
+      </w:r>
+      <w:r>
+        <w:rPr>
+          <w:rFonts w:cs="Times New Roman"/>
+          <w:i/>
+        </w:rPr>
+        <w:t>Test</w:t>
+      </w:r>
+      <w:r>
+        <w:rPr>
+          <w:rFonts w:cs="Times New Roman"/>
+          <w:i/>
+        </w:rPr>
+        <w:t xml:space="preserve"> </w:t>
+      </w:r>
+      <w:r>
+        <w:rPr>
+          <w:rFonts w:cs="Times New Roman"/>
+          <w:i/>
+        </w:rPr>
+        <w:t>Manager:</w:t>
+      </w:r>
+      <w:r>
+        <w:rPr>
+          <w:rFonts w:cs="Times New Roman"/>
+        </w:rPr>
+        <w:t xml:space="preserve">  Responsible </w:t>
+      </w:r>
+      <w:r>
+        <w:rPr>
+          <w:rFonts w:cs="Times New Roman"/>
+        </w:rPr>
+        <w:t xml:space="preserve">for </w:t>
+      </w:r>
+      <w:r>
+        <w:rPr>
+          <w:rFonts w:cs="Times New Roman"/>
+        </w:rPr>
+        <w:t>conducting system-level testing of the system</w:t>
+      </w:r>
+      <w:r>
+        <w:rPr>
+          <w:rFonts w:cs="Times New Roman"/>
+        </w:rPr>
+        <w:t xml:space="preserve">. The </w:t>
+      </w:r>
+      <w:r>
+        <w:rPr>
+          <w:rFonts w:cs="Times New Roman"/>
+        </w:rPr>
+        <w:t>test manager is responsible for ensuring that the system as whole meets requirements and interoperates correctly with customer environments</w:t>
+      </w:r>
+      <w:r>
+        <w:rPr>
+          <w:rFonts w:cs="Times New Roman"/>
+        </w:rPr>
+        <w:t>.</w:t>
+      </w:r>
+      <w:r>
+        <w:rPr>
+          <w:rFonts w:cs="Times New Roman"/>
+        </w:rPr>
+        <w:t xml:space="preserve"> The Test Manager ensures that the team is building the correct product.</w:t>
+      </w:r>
+    </w:p>
+    <w:p>
+      <w:pPr>
+        <w:pStyle w:val="Heading3"/>
+      </w:pPr>
+      <w:bookmarkStart w:id="22" w:name="_Toc417738094"/>
+      <w:bookmarkStart w:id="23" w:name="_Toc432397525"/>
+      <w:r>
+        <w:t>Formal Review Checklist</w:t>
+      </w:r>
       <w:bookmarkEnd w:id="22"/>
-      <w:r>
-        <w:rPr>
-          <w:rFonts w:cs="Times New Roman"/>
-          <w:i/>
-        </w:rPr>
-        <w:lastRenderedPageBreak/>
-        <w:t xml:space="preserve">Quality Assurance </w:t>
-      </w:r>
-      <w:r>
-        <w:rPr>
-          <w:rFonts w:cs="Times New Roman"/>
-          <w:i/>
-        </w:rPr>
-        <w:t xml:space="preserve">/ Configuration </w:t>
-      </w:r>
-      <w:r>
-        <w:rPr>
-          <w:rFonts w:cs="Times New Roman"/>
-          <w:i/>
-        </w:rPr>
-        <w:t>Manager:</w:t>
-      </w:r>
-      <w:r>
-        <w:rPr>
-          <w:rFonts w:cs="Times New Roman"/>
-        </w:rPr>
-        <w:t xml:space="preserve">  Responsible for verifying that all of the comments and input from each team member has been addressed, and that the overall product has all of the required components included before submission.</w:t>
-      </w:r>
-    </w:p>
-    <w:p>
-      <w:pPr>
-        <w:pStyle w:val="Heading3"/>
-      </w:pPr>
-      <w:bookmarkStart w:id="23" w:name="_Toc417738094"/>
-      <w:bookmarkStart w:id="24" w:name="_Toc432397525"/>
-      <w:r>
-        <w:t>Formal Review Checklist</w:t>
-      </w:r>
       <w:bookmarkEnd w:id="23"/>
-      <w:bookmarkEnd w:id="24"/>
     </w:p>
     <w:p>
       <w:pPr>
@@ -5741,8 +5965,8 @@
           <w:rFonts w:cs="Times New Roman"/>
         </w:rPr>
       </w:pPr>
-      <w:bookmarkStart w:id="25" w:name="h.wwxb2zn1wr9h" w:colFirst="0" w:colLast="0"/>
-      <w:bookmarkEnd w:id="25"/>
+      <w:bookmarkStart w:id="24" w:name="h.wwxb2zn1wr9h" w:colFirst="0" w:colLast="0"/>
+      <w:bookmarkEnd w:id="24"/>
       <w:r>
         <w:rPr>
           <w:rFonts w:cs="Times New Roman"/>
@@ -5763,8 +5987,8 @@
           <w:rFonts w:cs="Times New Roman"/>
         </w:rPr>
       </w:pPr>
-      <w:bookmarkStart w:id="26" w:name="h.c17tz63egcmg" w:colFirst="0" w:colLast="0"/>
-      <w:bookmarkEnd w:id="26"/>
+      <w:bookmarkStart w:id="25" w:name="h.c17tz63egcmg" w:colFirst="0" w:colLast="0"/>
+      <w:bookmarkEnd w:id="25"/>
       <w:r>
         <w:rPr>
           <w:rFonts w:cs="Times New Roman"/>
@@ -5945,29 +6169,29 @@
           <w:rFonts w:cs="Times New Roman"/>
         </w:rPr>
       </w:pPr>
-      <w:bookmarkStart w:id="27" w:name="h.5les4f6wbwli" w:colFirst="0" w:colLast="0"/>
+      <w:bookmarkStart w:id="26" w:name="h.5les4f6wbwli" w:colFirst="0" w:colLast="0"/>
+      <w:bookmarkEnd w:id="26"/>
+      <w:r>
+        <w:rPr>
+          <w:rFonts w:cs="Times New Roman"/>
+        </w:rPr>
+        <w:t>Exhibit characteristics of high quality design (reusability, reliability, low coupling, high cohesion etc.)</w:t>
+      </w:r>
+    </w:p>
+    <w:p>
+      <w:pPr>
+        <w:pStyle w:val="Heading2"/>
+      </w:pPr>
+      <w:bookmarkStart w:id="27" w:name="_Toc405229139"/>
+      <w:bookmarkStart w:id="28" w:name="_Toc432397526"/>
+      <w:r>
+        <w:t>Quality Assurance Audit</w:t>
+      </w:r>
       <w:bookmarkEnd w:id="27"/>
       <w:r>
-        <w:rPr>
-          <w:rFonts w:cs="Times New Roman"/>
-        </w:rPr>
-        <w:t>Exhibit characteristics of high quality design (reusability, reliability, low coupling, high cohesion etc.)</w:t>
-      </w:r>
-    </w:p>
-    <w:p>
-      <w:pPr>
-        <w:pStyle w:val="Heading2"/>
-      </w:pPr>
-      <w:bookmarkStart w:id="28" w:name="_Toc405229139"/>
-      <w:bookmarkStart w:id="29" w:name="_Toc432397526"/>
-      <w:r>
-        <w:t>Quality Assurance Audit</w:t>
+        <w:t xml:space="preserve"> Criteria</w:t>
       </w:r>
       <w:bookmarkEnd w:id="28"/>
-      <w:r>
-        <w:t xml:space="preserve"> Criteria</w:t>
-      </w:r>
-      <w:bookmarkEnd w:id="29"/>
     </w:p>
     <w:p/>
     <w:p>
@@ -6015,6 +6239,7 @@
         </w:numPr>
       </w:pPr>
       <w:r>
+        <w:lastRenderedPageBreak/>
         <w:t>Is this acronym defined?</w:t>
       </w:r>
     </w:p>
@@ -6150,7 +6375,6 @@
         </w:numPr>
       </w:pPr>
       <w:r>
-        <w:lastRenderedPageBreak/>
         <w:t>Is this statement stated in a way that discriminates it from alternative options?</w:t>
       </w:r>
     </w:p>
@@ -6198,10 +6422,750 @@
       </w:r>
     </w:p>
     <w:p>
-      <w:bookmarkStart w:id="30" w:name="h.r6sjpinlpntb" w:colFirst="0" w:colLast="0"/>
+      <w:bookmarkStart w:id="29" w:name="h.r6sjpinlpntb" w:colFirst="0" w:colLast="0"/>
+      <w:bookmarkEnd w:id="29"/>
+    </w:p>
+    <w:p/>
+    <w:p>
+      <w:pPr>
+        <w:pStyle w:val="Heading1"/>
+      </w:pPr>
+      <w:r>
+        <w:t>Risk Management Strategy</w:t>
+      </w:r>
+    </w:p>
+    <w:p>
+      <w:r>
+        <w:t xml:space="preserve">The team is using a </w:t>
+      </w:r>
+      <w:r>
+        <w:t>proactive risk management strategy where risks are identified as early as possible, then monitor, and controlled where possible.</w:t>
+      </w:r>
+      <w:r>
+        <w:t xml:space="preserve"> </w:t>
+      </w:r>
+    </w:p>
+    <w:p>
+      <w:pPr>
+        <w:pStyle w:val="Heading2"/>
+      </w:pPr>
+      <w:r>
+        <w:t>Risk Evaluation</w:t>
+      </w:r>
+    </w:p>
+    <w:p>
+      <w:r>
+        <w:t>Each risk that is identified for the project are evaluated to determine the likelihood of the risk and the impact of the risk. The likelihood of the risk is the probability that the event described by the risk will occur. The impact is an evaluation of how much the event will affect the project if it occurs. Examples of things that impact a project include changes to the amount of work that is needed to complete the project, the availability of team members to work on the project, and the changes to the timeline or schedule for the project. The likelihood of a risk combined with its impact produce the severity of the risk. A qualitative approach has been chosen by the team to describe the likelihood, the impact, and the severity of a risk. There are three tiers for each: low, medium, high. Each tier is described below:</w:t>
+      </w:r>
+    </w:p>
+    <w:tbl>
+      <w:tblPr>
+        <w:tblStyle w:val="TableGrid"/>
+        <w:tblW w:w="0" w:type="auto"/>
+        <w:tblLook w:val="04A0" w:firstRow="1" w:lastRow="0" w:firstColumn="1" w:lastColumn="0" w:noHBand="0" w:noVBand="1"/>
+      </w:tblPr>
+      <w:tblGrid>
+        <w:gridCol w:w="2337"/>
+        <w:gridCol w:w="2337"/>
+        <w:gridCol w:w="2338"/>
+        <w:gridCol w:w="2338"/>
+      </w:tblGrid>
+      <w:tr>
+        <w:tc>
+          <w:tcPr>
+            <w:tcW w:w="2337" w:type="dxa"/>
+          </w:tcPr>
+          <w:p/>
+        </w:tc>
+        <w:tc>
+          <w:tcPr>
+            <w:tcW w:w="2337" w:type="dxa"/>
+          </w:tcPr>
+          <w:p>
+            <w:r>
+              <w:t>Low</w:t>
+            </w:r>
+          </w:p>
+        </w:tc>
+        <w:tc>
+          <w:tcPr>
+            <w:tcW w:w="2338" w:type="dxa"/>
+          </w:tcPr>
+          <w:p>
+            <w:r>
+              <w:t>Medium</w:t>
+            </w:r>
+          </w:p>
+        </w:tc>
+        <w:tc>
+          <w:tcPr>
+            <w:tcW w:w="2338" w:type="dxa"/>
+          </w:tcPr>
+          <w:p>
+            <w:r>
+              <w:t>High</w:t>
+            </w:r>
+          </w:p>
+        </w:tc>
+      </w:tr>
+      <w:tr>
+        <w:tc>
+          <w:tcPr>
+            <w:tcW w:w="2337" w:type="dxa"/>
+          </w:tcPr>
+          <w:p>
+            <w:r>
+              <w:t>Likelihood</w:t>
+            </w:r>
+          </w:p>
+        </w:tc>
+        <w:tc>
+          <w:tcPr>
+            <w:tcW w:w="2337" w:type="dxa"/>
+          </w:tcPr>
+          <w:p>
+            <w:r>
+              <w:t>Not likely to occur.</w:t>
+            </w:r>
+          </w:p>
+        </w:tc>
+        <w:tc>
+          <w:tcPr>
+            <w:tcW w:w="2338" w:type="dxa"/>
+          </w:tcPr>
+          <w:p>
+            <w:r>
+              <w:t xml:space="preserve">Realistically can be </w:t>
+            </w:r>
+            <w:proofErr w:type="spellStart"/>
+            <w:r>
+              <w:t>forseen</w:t>
+            </w:r>
+            <w:proofErr w:type="spellEnd"/>
+            <w:r>
+              <w:t xml:space="preserve"> to occur, but would not be surprising if it did not happen.</w:t>
+            </w:r>
+          </w:p>
+        </w:tc>
+        <w:tc>
+          <w:tcPr>
+            <w:tcW w:w="2338" w:type="dxa"/>
+          </w:tcPr>
+          <w:p>
+            <w:r>
+              <w:t xml:space="preserve">Very likely to </w:t>
+            </w:r>
+            <w:proofErr w:type="spellStart"/>
+            <w:r>
+              <w:t>ocurr</w:t>
+            </w:r>
+            <w:proofErr w:type="spellEnd"/>
+            <w:r>
+              <w:t>.</w:t>
+            </w:r>
+          </w:p>
+        </w:tc>
+      </w:tr>
+      <w:tr>
+        <w:tc>
+          <w:tcPr>
+            <w:tcW w:w="2337" w:type="dxa"/>
+          </w:tcPr>
+          <w:p>
+            <w:r>
+              <w:t>Impact</w:t>
+            </w:r>
+          </w:p>
+        </w:tc>
+        <w:tc>
+          <w:tcPr>
+            <w:tcW w:w="2337" w:type="dxa"/>
+          </w:tcPr>
+          <w:p>
+            <w:r>
+              <w:t>Little to no change to the project cost or schedule.</w:t>
+            </w:r>
+          </w:p>
+        </w:tc>
+        <w:tc>
+          <w:tcPr>
+            <w:tcW w:w="2338" w:type="dxa"/>
+          </w:tcPr>
+          <w:p>
+            <w:r>
+              <w:t>A change to the project cost or schedule that would hinder the project but not prevent it from being accomplished</w:t>
+            </w:r>
+          </w:p>
+        </w:tc>
+        <w:tc>
+          <w:tcPr>
+            <w:tcW w:w="2338" w:type="dxa"/>
+          </w:tcPr>
+          <w:p>
+            <w:r>
+              <w:t>A major change to the project cost or schedule.</w:t>
+            </w:r>
+          </w:p>
+        </w:tc>
+      </w:tr>
+      <w:tr>
+        <w:tc>
+          <w:tcPr>
+            <w:tcW w:w="2337" w:type="dxa"/>
+          </w:tcPr>
+          <w:p>
+            <w:r>
+              <w:t>Severity</w:t>
+            </w:r>
+          </w:p>
+        </w:tc>
+        <w:tc>
+          <w:tcPr>
+            <w:tcW w:w="2337" w:type="dxa"/>
+          </w:tcPr>
+          <w:p>
+            <w:r>
+              <w:t>Plan Action should be taken if possible.</w:t>
+            </w:r>
+          </w:p>
+        </w:tc>
+        <w:tc>
+          <w:tcPr>
+            <w:tcW w:w="2338" w:type="dxa"/>
+          </w:tcPr>
+          <w:p>
+            <w:r>
+              <w:t>Planning for risk should be performed.</w:t>
+            </w:r>
+          </w:p>
+        </w:tc>
+        <w:tc>
+          <w:tcPr>
+            <w:tcW w:w="2338" w:type="dxa"/>
+          </w:tcPr>
+          <w:p>
+            <w:r>
+              <w:t>Action must be taken as soon as possible</w:t>
+            </w:r>
+          </w:p>
+        </w:tc>
+      </w:tr>
+    </w:tbl>
+    <w:p/>
+    <w:p>
+      <w:r>
+        <w:t>Below describes how Risk Severity Relates to Likelihood and Impact:</w:t>
+      </w:r>
+    </w:p>
+    <w:tbl>
+      <w:tblPr>
+        <w:tblStyle w:val="TableGrid"/>
+        <w:tblW w:w="0" w:type="auto"/>
+        <w:tblLook w:val="04A0" w:firstRow="1" w:lastRow="0" w:firstColumn="1" w:lastColumn="0" w:noHBand="0" w:noVBand="1"/>
+      </w:tblPr>
+      <w:tblGrid>
+        <w:gridCol w:w="1622"/>
+        <w:gridCol w:w="1875"/>
+        <w:gridCol w:w="1908"/>
+        <w:gridCol w:w="2036"/>
+        <w:gridCol w:w="1909"/>
+      </w:tblGrid>
+      <w:tr>
+        <w:tc>
+          <w:tcPr>
+            <w:tcW w:w="3497" w:type="dxa"/>
+            <w:gridSpan w:val="2"/>
+            <w:vMerge w:val="restart"/>
+          </w:tcPr>
+          <w:p>
+            <w:pPr>
+              <w:jc w:val="center"/>
+            </w:pPr>
+            <w:r>
+              <w:t>Risk Severity Matrix</w:t>
+            </w:r>
+          </w:p>
+        </w:tc>
+        <w:tc>
+          <w:tcPr>
+            <w:tcW w:w="5853" w:type="dxa"/>
+            <w:gridSpan w:val="3"/>
+            <w:tcBorders>
+              <w:bottom w:val="single" w:sz="4" w:space="0" w:color="auto"/>
+            </w:tcBorders>
+          </w:tcPr>
+          <w:p>
+            <w:pPr>
+              <w:jc w:val="center"/>
+            </w:pPr>
+            <w:r>
+              <w:t>Impact</w:t>
+            </w:r>
+          </w:p>
+        </w:tc>
+      </w:tr>
+      <w:tr>
+        <w:tc>
+          <w:tcPr>
+            <w:tcW w:w="3497" w:type="dxa"/>
+            <w:gridSpan w:val="2"/>
+            <w:vMerge/>
+          </w:tcPr>
+          <w:p/>
+        </w:tc>
+        <w:tc>
+          <w:tcPr>
+            <w:tcW w:w="1908" w:type="dxa"/>
+            <w:shd w:val="pct10" w:color="auto" w:fill="auto"/>
+          </w:tcPr>
+          <w:p>
+            <w:r>
+              <w:t>Low</w:t>
+            </w:r>
+          </w:p>
+        </w:tc>
+        <w:tc>
+          <w:tcPr>
+            <w:tcW w:w="2036" w:type="dxa"/>
+            <w:shd w:val="pct10" w:color="auto" w:fill="auto"/>
+          </w:tcPr>
+          <w:p>
+            <w:r>
+              <w:t>Medium</w:t>
+            </w:r>
+          </w:p>
+        </w:tc>
+        <w:tc>
+          <w:tcPr>
+            <w:tcW w:w="1909" w:type="dxa"/>
+            <w:shd w:val="pct10" w:color="auto" w:fill="auto"/>
+          </w:tcPr>
+          <w:p>
+            <w:r>
+              <w:t>High</w:t>
+            </w:r>
+          </w:p>
+        </w:tc>
+      </w:tr>
+      <w:tr>
+        <w:tc>
+          <w:tcPr>
+            <w:tcW w:w="1622" w:type="dxa"/>
+            <w:vMerge w:val="restart"/>
+            <w:vAlign w:val="center"/>
+          </w:tcPr>
+          <w:p>
+            <w:pPr>
+              <w:jc w:val="center"/>
+            </w:pPr>
+            <w:r>
+              <w:t>Likelihood</w:t>
+            </w:r>
+          </w:p>
+        </w:tc>
+        <w:tc>
+          <w:tcPr>
+            <w:tcW w:w="1875" w:type="dxa"/>
+            <w:shd w:val="pct10" w:color="auto" w:fill="auto"/>
+          </w:tcPr>
+          <w:p>
+            <w:r>
+              <w:t>High</w:t>
+            </w:r>
+          </w:p>
+        </w:tc>
+        <w:tc>
+          <w:tcPr>
+            <w:tcW w:w="1908" w:type="dxa"/>
+          </w:tcPr>
+          <w:p>
+            <w:pPr>
+              <w:rPr>
+                <w:b/>
+              </w:rPr>
+            </w:pPr>
+            <w:r>
+              <w:rPr>
+                <w:b/>
+              </w:rPr>
+              <w:t>Medium</w:t>
+            </w:r>
+          </w:p>
+        </w:tc>
+        <w:tc>
+          <w:tcPr>
+            <w:tcW w:w="2036" w:type="dxa"/>
+          </w:tcPr>
+          <w:p>
+            <w:pPr>
+              <w:rPr>
+                <w:b/>
+              </w:rPr>
+            </w:pPr>
+            <w:r>
+              <w:rPr>
+                <w:b/>
+              </w:rPr>
+              <w:t>High</w:t>
+            </w:r>
+          </w:p>
+        </w:tc>
+        <w:tc>
+          <w:tcPr>
+            <w:tcW w:w="1909" w:type="dxa"/>
+          </w:tcPr>
+          <w:p>
+            <w:pPr>
+              <w:rPr>
+                <w:b/>
+              </w:rPr>
+            </w:pPr>
+            <w:r>
+              <w:rPr>
+                <w:b/>
+              </w:rPr>
+              <w:t>High</w:t>
+            </w:r>
+          </w:p>
+        </w:tc>
+      </w:tr>
+      <w:tr>
+        <w:tc>
+          <w:tcPr>
+            <w:tcW w:w="1622" w:type="dxa"/>
+            <w:vMerge/>
+          </w:tcPr>
+          <w:p/>
+        </w:tc>
+        <w:tc>
+          <w:tcPr>
+            <w:tcW w:w="1875" w:type="dxa"/>
+            <w:shd w:val="pct10" w:color="auto" w:fill="auto"/>
+          </w:tcPr>
+          <w:p>
+            <w:r>
+              <w:t>Medium</w:t>
+            </w:r>
+          </w:p>
+        </w:tc>
+        <w:tc>
+          <w:tcPr>
+            <w:tcW w:w="1908" w:type="dxa"/>
+          </w:tcPr>
+          <w:p>
+            <w:pPr>
+              <w:rPr>
+                <w:b/>
+              </w:rPr>
+            </w:pPr>
+            <w:r>
+              <w:rPr>
+                <w:b/>
+              </w:rPr>
+              <w:t>Low</w:t>
+            </w:r>
+          </w:p>
+        </w:tc>
+        <w:tc>
+          <w:tcPr>
+            <w:tcW w:w="2036" w:type="dxa"/>
+          </w:tcPr>
+          <w:p>
+            <w:pPr>
+              <w:rPr>
+                <w:b/>
+              </w:rPr>
+            </w:pPr>
+            <w:r>
+              <w:rPr>
+                <w:b/>
+              </w:rPr>
+              <w:t>Medium</w:t>
+            </w:r>
+          </w:p>
+        </w:tc>
+        <w:tc>
+          <w:tcPr>
+            <w:tcW w:w="1909" w:type="dxa"/>
+          </w:tcPr>
+          <w:p>
+            <w:pPr>
+              <w:rPr>
+                <w:b/>
+              </w:rPr>
+            </w:pPr>
+            <w:r>
+              <w:rPr>
+                <w:b/>
+              </w:rPr>
+              <w:t>High</w:t>
+            </w:r>
+          </w:p>
+        </w:tc>
+      </w:tr>
+      <w:tr>
+        <w:tc>
+          <w:tcPr>
+            <w:tcW w:w="1622" w:type="dxa"/>
+            <w:vMerge/>
+          </w:tcPr>
+          <w:p/>
+        </w:tc>
+        <w:tc>
+          <w:tcPr>
+            <w:tcW w:w="1875" w:type="dxa"/>
+            <w:shd w:val="pct10" w:color="auto" w:fill="auto"/>
+          </w:tcPr>
+          <w:p>
+            <w:r>
+              <w:t>Low</w:t>
+            </w:r>
+          </w:p>
+        </w:tc>
+        <w:tc>
+          <w:tcPr>
+            <w:tcW w:w="1908" w:type="dxa"/>
+          </w:tcPr>
+          <w:p>
+            <w:pPr>
+              <w:rPr>
+                <w:b/>
+              </w:rPr>
+            </w:pPr>
+            <w:r>
+              <w:rPr>
+                <w:b/>
+              </w:rPr>
+              <w:t>Low</w:t>
+            </w:r>
+          </w:p>
+        </w:tc>
+        <w:tc>
+          <w:tcPr>
+            <w:tcW w:w="2036" w:type="dxa"/>
+          </w:tcPr>
+          <w:p>
+            <w:pPr>
+              <w:rPr>
+                <w:b/>
+              </w:rPr>
+            </w:pPr>
+            <w:r>
+              <w:rPr>
+                <w:b/>
+              </w:rPr>
+              <w:t>Low</w:t>
+            </w:r>
+          </w:p>
+        </w:tc>
+        <w:tc>
+          <w:tcPr>
+            <w:tcW w:w="1909" w:type="dxa"/>
+          </w:tcPr>
+          <w:p>
+            <w:pPr>
+              <w:rPr>
+                <w:b/>
+              </w:rPr>
+            </w:pPr>
+            <w:r>
+              <w:rPr>
+                <w:b/>
+              </w:rPr>
+              <w:t>Medium</w:t>
+            </w:r>
+          </w:p>
+        </w:tc>
+      </w:tr>
+    </w:tbl>
+    <w:p/>
+    <w:p>
+      <w:pPr>
+        <w:pStyle w:val="Heading2"/>
+      </w:pPr>
+      <w:r>
+        <w:t>Addressing Risks</w:t>
+      </w:r>
+    </w:p>
+    <w:p>
+      <w:pPr>
+        <w:pStyle w:val="ListParagraph"/>
+        <w:numPr>
+          <w:ilvl w:val="0"/>
+          <w:numId w:val="21"/>
+        </w:numPr>
+      </w:pPr>
+      <w:r>
+        <w:t>Do Nothing</w:t>
+      </w:r>
+    </w:p>
+    <w:p>
+      <w:pPr>
+        <w:pStyle w:val="ListParagraph"/>
+        <w:numPr>
+          <w:ilvl w:val="1"/>
+          <w:numId w:val="21"/>
+        </w:numPr>
+      </w:pPr>
+      <w:r>
+        <w:t>Team agrees to take no action to address the risk.</w:t>
+      </w:r>
+    </w:p>
+    <w:p>
+      <w:pPr>
+        <w:pStyle w:val="ListParagraph"/>
+        <w:numPr>
+          <w:ilvl w:val="0"/>
+          <w:numId w:val="21"/>
+        </w:numPr>
+      </w:pPr>
+      <w:r>
+        <w:t>Mitigation</w:t>
+      </w:r>
+    </w:p>
+    <w:p>
+      <w:pPr>
+        <w:pStyle w:val="ListParagraph"/>
+        <w:numPr>
+          <w:ilvl w:val="1"/>
+          <w:numId w:val="21"/>
+        </w:numPr>
+      </w:pPr>
+      <w:r>
+        <w:t>Team agrees to take an action to either reduce the impact or likelihood of the risk.</w:t>
+      </w:r>
+    </w:p>
+    <w:p>
+      <w:pPr>
+        <w:pStyle w:val="ListParagraph"/>
+        <w:numPr>
+          <w:ilvl w:val="0"/>
+          <w:numId w:val="21"/>
+        </w:numPr>
+      </w:pPr>
+      <w:r>
+        <w:t>Circumvention</w:t>
+      </w:r>
+    </w:p>
+    <w:p>
+      <w:pPr>
+        <w:pStyle w:val="ListParagraph"/>
+        <w:numPr>
+          <w:ilvl w:val="1"/>
+          <w:numId w:val="21"/>
+        </w:numPr>
+      </w:pPr>
+      <w:r>
+        <w:t>Team agrees on a plan to avoid the risk completely.</w:t>
+      </w:r>
+    </w:p>
+    <w:p>
+      <w:pPr>
+        <w:pStyle w:val="ListParagraph"/>
+        <w:numPr>
+          <w:ilvl w:val="0"/>
+          <w:numId w:val="21"/>
+        </w:numPr>
+      </w:pPr>
+      <w:r>
+        <w:t>Resolution</w:t>
+      </w:r>
+    </w:p>
+    <w:p>
+      <w:pPr>
+        <w:pStyle w:val="ListParagraph"/>
+        <w:numPr>
+          <w:ilvl w:val="1"/>
+          <w:numId w:val="21"/>
+        </w:numPr>
+      </w:pPr>
+      <w:r>
+        <w:t xml:space="preserve">Team agrees on an action or series of actions that will fix the problem that the risk poses. </w:t>
+      </w:r>
+    </w:p>
+    <w:p>
+      <w:pPr>
+        <w:pStyle w:val="Heading2"/>
+      </w:pPr>
+      <w:r>
+        <w:t>Identification</w:t>
+      </w:r>
+    </w:p>
+    <w:p>
+      <w:r>
+        <w:t>The weekly meetings used to coordinate with the team and the customer are the primary way that risks are identified. Weekly meetings involve both planning and reporting of obstacles or changes.</w:t>
+      </w:r>
+      <w:bookmarkStart w:id="30" w:name="_GoBack"/>
       <w:bookmarkEnd w:id="30"/>
     </w:p>
-    <w:p/>
+    <w:p>
+      <w:r>
+        <w:t xml:space="preserve">As part of the weekly meetings among the team, each team member is to discuss any obstacles they are experiencing with the tasks that they are currently working on. If any of these obstacles continue to exist, after the meeting. It is the responsibility of the project manager to record the obstacle as a project risk. </w:t>
+      </w:r>
+    </w:p>
+    <w:p>
+      <w:r>
+        <w:t xml:space="preserve">As part of the weekly meeting among the team, each team member is to discuss the overall plan for the next week’s development and the </w:t>
+      </w:r>
+      <w:r>
+        <w:t xml:space="preserve">current plan for upcoming targets on the schedule. Any issues that </w:t>
+      </w:r>
+      <w:r>
+        <w:lastRenderedPageBreak/>
+        <w:t>arise out of the discussion involving either execution of the plan or feasibility of accomplishing the targets on the schedule should be recorded by the project manager as a project risk.</w:t>
+      </w:r>
+    </w:p>
+    <w:p>
+      <w:r>
+        <w:t>As part of the weekly meetings with the customer, the team is to ask the customer about any changes in their expectations for the product and record feedback and concerns about the projects progress. If there are any outstanding project changes or customer concerns that could not be addressed or planned to be addressed during the meeting. The project manager is record them as issues for the team to work, and record any risks involved with addressing those issues.</w:t>
+      </w:r>
+    </w:p>
+    <w:p>
+      <w:pPr>
+        <w:pStyle w:val="Heading2"/>
+      </w:pPr>
+      <w:r>
+        <w:t>Monitoring</w:t>
+      </w:r>
+    </w:p>
+    <w:p>
+      <w:r>
+        <w:t>Each week it is the responsibility of the project manager to review the status of any outstanding risks for the project and update any changes to the risks as necessary. Risks are tracked as part of the Project Management Document.</w:t>
+      </w:r>
+    </w:p>
+    <w:p>
+      <w:pPr>
+        <w:pStyle w:val="Heading2"/>
+      </w:pPr>
+      <w:r>
+        <w:t>Control</w:t>
+      </w:r>
+    </w:p>
+    <w:p>
+      <w:r>
+        <w:t>As part of the weekly meetings among the team, it is the responsibility of the project manager to discuss with the team any outstanding risks that he/she believes that action is possible to address or is severe enough that additional planning is necessary for addressing. Any decisions made by the team to address the risk must be recorded as part of the risk tracking in the Project Management Document.</w:t>
+      </w:r>
+    </w:p>
+    <w:p>
+      <w:pPr>
+        <w:pStyle w:val="Heading1"/>
+      </w:pPr>
+      <w:r>
+        <w:t>References</w:t>
+      </w:r>
+    </w:p>
+    <w:p>
+      <w:pPr>
+        <w:pStyle w:val="ListParagraph"/>
+        <w:numPr>
+          <w:ilvl w:val="0"/>
+          <w:numId w:val="20"/>
+        </w:numPr>
+      </w:pPr>
+      <w:r>
+        <w:t>https://en.wikipedia.org/wiki/Risk_management#Identification</w:t>
+      </w:r>
+    </w:p>
     <w:sectPr>
       <w:pgSz w:w="12240" w:h="15840"/>
       <w:pgMar w:top="1440" w:right="1440" w:bottom="1440" w:left="1440" w:header="720" w:footer="720" w:gutter="0"/>
@@ -7365,6 +8329,119 @@
     </w:lvl>
   </w:abstractNum>
   <w:abstractNum w:abstractNumId="11" w15:restartNumberingAfterBreak="0">
+    <w:nsid w:val="252B0BD8"/>
+    <w:multiLevelType w:val="hybridMultilevel"/>
+    <w:tmpl w:val="4086B41C"/>
+    <w:lvl w:ilvl="0" w:tplc="04090001">
+      <w:start w:val="1"/>
+      <w:numFmt w:val="bullet"/>
+      <w:lvlText w:val=""/>
+      <w:lvlJc w:val="left"/>
+      <w:pPr>
+        <w:ind w:left="720" w:hanging="360"/>
+      </w:pPr>
+      <w:rPr>
+        <w:rFonts w:ascii="Symbol" w:hAnsi="Symbol" w:hint="default"/>
+      </w:rPr>
+    </w:lvl>
+    <w:lvl w:ilvl="1" w:tplc="04090003">
+      <w:start w:val="1"/>
+      <w:numFmt w:val="bullet"/>
+      <w:lvlText w:val="o"/>
+      <w:lvlJc w:val="left"/>
+      <w:pPr>
+        <w:ind w:left="1440" w:hanging="360"/>
+      </w:pPr>
+      <w:rPr>
+        <w:rFonts w:ascii="Courier New" w:hAnsi="Courier New" w:cs="Courier New" w:hint="default"/>
+      </w:rPr>
+    </w:lvl>
+    <w:lvl w:ilvl="2" w:tplc="04090005" w:tentative="1">
+      <w:start w:val="1"/>
+      <w:numFmt w:val="bullet"/>
+      <w:lvlText w:val=""/>
+      <w:lvlJc w:val="left"/>
+      <w:pPr>
+        <w:ind w:left="2160" w:hanging="360"/>
+      </w:pPr>
+      <w:rPr>
+        <w:rFonts w:ascii="Wingdings" w:hAnsi="Wingdings" w:hint="default"/>
+      </w:rPr>
+    </w:lvl>
+    <w:lvl w:ilvl="3" w:tplc="04090001" w:tentative="1">
+      <w:start w:val="1"/>
+      <w:numFmt w:val="bullet"/>
+      <w:lvlText w:val=""/>
+      <w:lvlJc w:val="left"/>
+      <w:pPr>
+        <w:ind w:left="2880" w:hanging="360"/>
+      </w:pPr>
+      <w:rPr>
+        <w:rFonts w:ascii="Symbol" w:hAnsi="Symbol" w:hint="default"/>
+      </w:rPr>
+    </w:lvl>
+    <w:lvl w:ilvl="4" w:tplc="04090003" w:tentative="1">
+      <w:start w:val="1"/>
+      <w:numFmt w:val="bullet"/>
+      <w:lvlText w:val="o"/>
+      <w:lvlJc w:val="left"/>
+      <w:pPr>
+        <w:ind w:left="3600" w:hanging="360"/>
+      </w:pPr>
+      <w:rPr>
+        <w:rFonts w:ascii="Courier New" w:hAnsi="Courier New" w:cs="Courier New" w:hint="default"/>
+      </w:rPr>
+    </w:lvl>
+    <w:lvl w:ilvl="5" w:tplc="04090005" w:tentative="1">
+      <w:start w:val="1"/>
+      <w:numFmt w:val="bullet"/>
+      <w:lvlText w:val=""/>
+      <w:lvlJc w:val="left"/>
+      <w:pPr>
+        <w:ind w:left="4320" w:hanging="360"/>
+      </w:pPr>
+      <w:rPr>
+        <w:rFonts w:ascii="Wingdings" w:hAnsi="Wingdings" w:hint="default"/>
+      </w:rPr>
+    </w:lvl>
+    <w:lvl w:ilvl="6" w:tplc="04090001" w:tentative="1">
+      <w:start w:val="1"/>
+      <w:numFmt w:val="bullet"/>
+      <w:lvlText w:val=""/>
+      <w:lvlJc w:val="left"/>
+      <w:pPr>
+        <w:ind w:left="5040" w:hanging="360"/>
+      </w:pPr>
+      <w:rPr>
+        <w:rFonts w:ascii="Symbol" w:hAnsi="Symbol" w:hint="default"/>
+      </w:rPr>
+    </w:lvl>
+    <w:lvl w:ilvl="7" w:tplc="04090003" w:tentative="1">
+      <w:start w:val="1"/>
+      <w:numFmt w:val="bullet"/>
+      <w:lvlText w:val="o"/>
+      <w:lvlJc w:val="left"/>
+      <w:pPr>
+        <w:ind w:left="5760" w:hanging="360"/>
+      </w:pPr>
+      <w:rPr>
+        <w:rFonts w:ascii="Courier New" w:hAnsi="Courier New" w:cs="Courier New" w:hint="default"/>
+      </w:rPr>
+    </w:lvl>
+    <w:lvl w:ilvl="8" w:tplc="04090005" w:tentative="1">
+      <w:start w:val="1"/>
+      <w:numFmt w:val="bullet"/>
+      <w:lvlText w:val=""/>
+      <w:lvlJc w:val="left"/>
+      <w:pPr>
+        <w:ind w:left="6480" w:hanging="360"/>
+      </w:pPr>
+      <w:rPr>
+        <w:rFonts w:ascii="Wingdings" w:hAnsi="Wingdings" w:hint="default"/>
+      </w:rPr>
+    </w:lvl>
+  </w:abstractNum>
+  <w:abstractNum w:abstractNumId="12" w15:restartNumberingAfterBreak="0">
     <w:nsid w:val="3C0F5A00"/>
     <w:multiLevelType w:val="hybridMultilevel"/>
     <w:tmpl w:val="17661560"/>
@@ -7477,7 +8554,7 @@
       </w:rPr>
     </w:lvl>
   </w:abstractNum>
-  <w:abstractNum w:abstractNumId="12" w15:restartNumberingAfterBreak="0">
+  <w:abstractNum w:abstractNumId="13" w15:restartNumberingAfterBreak="0">
     <w:nsid w:val="3FD474EB"/>
     <w:multiLevelType w:val="hybridMultilevel"/>
     <w:tmpl w:val="5C7ED642"/>
@@ -7590,7 +8667,93 @@
       </w:rPr>
     </w:lvl>
   </w:abstractNum>
-  <w:abstractNum w:abstractNumId="13" w15:restartNumberingAfterBreak="0">
+  <w:abstractNum w:abstractNumId="14" w15:restartNumberingAfterBreak="0">
+    <w:nsid w:val="4C104944"/>
+    <w:multiLevelType w:val="hybridMultilevel"/>
+    <w:tmpl w:val="E434593A"/>
+    <w:lvl w:ilvl="0" w:tplc="0409000F">
+      <w:start w:val="1"/>
+      <w:numFmt w:val="decimal"/>
+      <w:lvlText w:val="%1."/>
+      <w:lvlJc w:val="left"/>
+      <w:pPr>
+        <w:ind w:left="720" w:hanging="360"/>
+      </w:pPr>
+    </w:lvl>
+    <w:lvl w:ilvl="1" w:tplc="04090019" w:tentative="1">
+      <w:start w:val="1"/>
+      <w:numFmt w:val="lowerLetter"/>
+      <w:lvlText w:val="%2."/>
+      <w:lvlJc w:val="left"/>
+      <w:pPr>
+        <w:ind w:left="1440" w:hanging="360"/>
+      </w:pPr>
+    </w:lvl>
+    <w:lvl w:ilvl="2" w:tplc="0409001B" w:tentative="1">
+      <w:start w:val="1"/>
+      <w:numFmt w:val="lowerRoman"/>
+      <w:lvlText w:val="%3."/>
+      <w:lvlJc w:val="right"/>
+      <w:pPr>
+        <w:ind w:left="2160" w:hanging="180"/>
+      </w:pPr>
+    </w:lvl>
+    <w:lvl w:ilvl="3" w:tplc="0409000F" w:tentative="1">
+      <w:start w:val="1"/>
+      <w:numFmt w:val="decimal"/>
+      <w:lvlText w:val="%4."/>
+      <w:lvlJc w:val="left"/>
+      <w:pPr>
+        <w:ind w:left="2880" w:hanging="360"/>
+      </w:pPr>
+    </w:lvl>
+    <w:lvl w:ilvl="4" w:tplc="04090019" w:tentative="1">
+      <w:start w:val="1"/>
+      <w:numFmt w:val="lowerLetter"/>
+      <w:lvlText w:val="%5."/>
+      <w:lvlJc w:val="left"/>
+      <w:pPr>
+        <w:ind w:left="3600" w:hanging="360"/>
+      </w:pPr>
+    </w:lvl>
+    <w:lvl w:ilvl="5" w:tplc="0409001B" w:tentative="1">
+      <w:start w:val="1"/>
+      <w:numFmt w:val="lowerRoman"/>
+      <w:lvlText w:val="%6."/>
+      <w:lvlJc w:val="right"/>
+      <w:pPr>
+        <w:ind w:left="4320" w:hanging="180"/>
+      </w:pPr>
+    </w:lvl>
+    <w:lvl w:ilvl="6" w:tplc="0409000F" w:tentative="1">
+      <w:start w:val="1"/>
+      <w:numFmt w:val="decimal"/>
+      <w:lvlText w:val="%7."/>
+      <w:lvlJc w:val="left"/>
+      <w:pPr>
+        <w:ind w:left="5040" w:hanging="360"/>
+      </w:pPr>
+    </w:lvl>
+    <w:lvl w:ilvl="7" w:tplc="04090019" w:tentative="1">
+      <w:start w:val="1"/>
+      <w:numFmt w:val="lowerLetter"/>
+      <w:lvlText w:val="%8."/>
+      <w:lvlJc w:val="left"/>
+      <w:pPr>
+        <w:ind w:left="5760" w:hanging="360"/>
+      </w:pPr>
+    </w:lvl>
+    <w:lvl w:ilvl="8" w:tplc="0409001B" w:tentative="1">
+      <w:start w:val="1"/>
+      <w:numFmt w:val="lowerRoman"/>
+      <w:lvlText w:val="%9."/>
+      <w:lvlJc w:val="right"/>
+      <w:pPr>
+        <w:ind w:left="6480" w:hanging="180"/>
+      </w:pPr>
+    </w:lvl>
+  </w:abstractNum>
+  <w:abstractNum w:abstractNumId="15" w15:restartNumberingAfterBreak="0">
     <w:nsid w:val="4F13608F"/>
     <w:multiLevelType w:val="hybridMultilevel"/>
     <w:tmpl w:val="51DA736A"/>
@@ -7703,7 +8866,7 @@
       </w:rPr>
     </w:lvl>
   </w:abstractNum>
-  <w:abstractNum w:abstractNumId="14" w15:restartNumberingAfterBreak="0">
+  <w:abstractNum w:abstractNumId="16" w15:restartNumberingAfterBreak="0">
     <w:nsid w:val="53744835"/>
     <w:multiLevelType w:val="multilevel"/>
     <w:tmpl w:val="04090025"/>
@@ -7798,7 +8961,7 @@
       </w:pPr>
     </w:lvl>
   </w:abstractNum>
-  <w:abstractNum w:abstractNumId="15" w15:restartNumberingAfterBreak="0">
+  <w:abstractNum w:abstractNumId="17" w15:restartNumberingAfterBreak="0">
     <w:nsid w:val="5539223E"/>
     <w:multiLevelType w:val="multilevel"/>
     <w:tmpl w:val="B426C426"/>
@@ -7884,7 +9047,7 @@
       </w:pPr>
     </w:lvl>
   </w:abstractNum>
-  <w:abstractNum w:abstractNumId="16" w15:restartNumberingAfterBreak="0">
+  <w:abstractNum w:abstractNumId="18" w15:restartNumberingAfterBreak="0">
     <w:nsid w:val="69FD50B0"/>
     <w:multiLevelType w:val="multilevel"/>
     <w:tmpl w:val="52946606"/>
@@ -7997,7 +9160,7 @@
       </w:rPr>
     </w:lvl>
   </w:abstractNum>
-  <w:abstractNum w:abstractNumId="17" w15:restartNumberingAfterBreak="0">
+  <w:abstractNum w:abstractNumId="19" w15:restartNumberingAfterBreak="0">
     <w:nsid w:val="70233256"/>
     <w:multiLevelType w:val="hybridMultilevel"/>
     <w:tmpl w:val="B4188DE6"/>
@@ -8110,7 +9273,7 @@
       </w:rPr>
     </w:lvl>
   </w:abstractNum>
-  <w:abstractNum w:abstractNumId="18" w15:restartNumberingAfterBreak="0">
+  <w:abstractNum w:abstractNumId="20" w15:restartNumberingAfterBreak="0">
     <w:nsid w:val="789C43C4"/>
     <w:multiLevelType w:val="hybridMultilevel"/>
     <w:tmpl w:val="051C7CAC"/>
@@ -8242,7 +9405,7 @@
     <w:abstractNumId w:val="7"/>
   </w:num>
   <w:num w:numId="7">
-    <w:abstractNumId w:val="18"/>
+    <w:abstractNumId w:val="20"/>
   </w:num>
   <w:num w:numId="8">
     <w:abstractNumId w:val="2"/>
@@ -8254,31 +9417,37 @@
     <w:abstractNumId w:val="10"/>
   </w:num>
   <w:num w:numId="11">
-    <w:abstractNumId w:val="11"/>
+    <w:abstractNumId w:val="12"/>
   </w:num>
   <w:num w:numId="12">
+    <w:abstractNumId w:val="19"/>
+  </w:num>
+  <w:num w:numId="13">
+    <w:abstractNumId w:val="18"/>
+  </w:num>
+  <w:num w:numId="14">
     <w:abstractNumId w:val="17"/>
   </w:num>
-  <w:num w:numId="13">
+  <w:num w:numId="15">
     <w:abstractNumId w:val="16"/>
   </w:num>
-  <w:num w:numId="14">
-    <w:abstractNumId w:val="15"/>
-  </w:num>
-  <w:num w:numId="15">
-    <w:abstractNumId w:val="14"/>
-  </w:num>
   <w:num w:numId="16">
-    <w:abstractNumId w:val="12"/>
+    <w:abstractNumId w:val="13"/>
   </w:num>
   <w:num w:numId="17">
-    <w:abstractNumId w:val="13"/>
+    <w:abstractNumId w:val="15"/>
   </w:num>
   <w:num w:numId="18">
     <w:abstractNumId w:val="1"/>
   </w:num>
   <w:num w:numId="19">
     <w:abstractNumId w:val="4"/>
+  </w:num>
+  <w:num w:numId="20">
+    <w:abstractNumId w:val="14"/>
+  </w:num>
+  <w:num w:numId="21">
+    <w:abstractNumId w:val="11"/>
   </w:num>
 </w:numbering>
 </file>
@@ -9491,6 +10660,25 @@
       <w:ind w:left="440"/>
     </w:pPr>
   </w:style>
+  <w:style w:type="table" w:styleId="TableGrid">
+    <w:name w:val="Table Grid"/>
+    <w:basedOn w:val="TableNormal"/>
+    <w:uiPriority w:val="39"/>
+    <w:rsid w:val="005923AB"/>
+    <w:pPr>
+      <w:spacing w:after="0" w:line="240" w:lineRule="auto"/>
+    </w:pPr>
+    <w:tblPr>
+      <w:tblBorders>
+        <w:top w:val="single" w:sz="4" w:space="0" w:color="auto"/>
+        <w:left w:val="single" w:sz="4" w:space="0" w:color="auto"/>
+        <w:bottom w:val="single" w:sz="4" w:space="0" w:color="auto"/>
+        <w:right w:val="single" w:sz="4" w:space="0" w:color="auto"/>
+        <w:insideH w:val="single" w:sz="4" w:space="0" w:color="auto"/>
+        <w:insideV w:val="single" w:sz="4" w:space="0" w:color="auto"/>
+      </w:tblBorders>
+    </w:tblPr>
+  </w:style>
 </w:styles>
 </file>
 
@@ -9760,7 +10948,7 @@
 </file>
 
 <file path=customXml/itemProps1.xml><?xml version="1.0" encoding="utf-8"?>
-<ds:datastoreItem xmlns:ds="http://schemas.openxmlformats.org/officeDocument/2006/customXml" ds:itemID="{14032384-BEF0-414E-8AE4-B0D98D78E66D}">
+<ds:datastoreItem xmlns:ds="http://schemas.openxmlformats.org/officeDocument/2006/customXml" ds:itemID="{8B0A3834-EF4A-456F-B33C-A2EADC6EB04D}">
   <ds:schemaRefs>
     <ds:schemaRef ds:uri="http://schemas.openxmlformats.org/officeDocument/2006/bibliography"/>
   </ds:schemaRefs>

</xml_diff>